<commit_message>
docs: fixing type in azure static website content.
</commit_message>
<xml_diff>
--- a/others/content/static_web_site.docx
+++ b/others/content/static_web_site.docx
@@ -632,7 +632,15 @@
         <w:sym w:font="Wingdings" w:char="F0E0"/>
       </w:r>
       <w:r>
-        <w:t xml:space="preserve"> publish docs, wiki and others to azure static web site </w:t>
+        <w:t xml:space="preserve"> publish docs, </w:t>
+      </w:r>
+      <w:proofErr w:type="gramStart"/>
+      <w:r>
+        <w:t>wiki</w:t>
+      </w:r>
+      <w:proofErr w:type="gramEnd"/>
+      <w:r>
+        <w:t xml:space="preserve"> and others to azure static web site </w:t>
       </w:r>
       <w:r>
         <w:sym w:font="Wingdings" w:char="F0E0"/>
@@ -700,7 +708,13 @@
           <w:szCs w:val="18"/>
           <w:shd w:val="clear" w:color="auto" w:fill="FFFFFF"/>
         </w:rPr>
-        <w:t>PERSONAL_ACCESS_TOKEN</w:t>
+        <w:t xml:space="preserve">PERSONAL_ACCESS_TOKEN </w:t>
+      </w:r>
+      <w:r>
+        <w:rPr>
+          <w:shd w:val="clear" w:color="auto" w:fill="FFFFFF"/>
+        </w:rPr>
+        <w:sym w:font="Wingdings" w:char="F0E0"/>
       </w:r>
       <w:r>
         <w:rPr>
@@ -710,15 +724,16 @@
           <w:szCs w:val="18"/>
           <w:shd w:val="clear" w:color="auto" w:fill="FFFFFF"/>
         </w:rPr>
-        <w:t xml:space="preserve"> </w:t>
-      </w:r>
-      <w:r>
-        <w:rPr>
-          <w:shd w:val="clear" w:color="auto" w:fill="FFFFFF"/>
-        </w:rPr>
-        <w:sym w:font="Wingdings" w:char="F0E0"/>
-      </w:r>
-      <w:r>
+        <w:t xml:space="preserve"> generate and save in repository secret.</w:t>
+      </w:r>
+    </w:p>
+    <w:p>
+      <w:pPr>
+        <w:pStyle w:val="ListParagraph"/>
+        <w:numPr>
+          <w:ilvl w:val="0"/>
+          <w:numId w:val="3"/>
+        </w:numPr>
         <w:rPr>
           <w:rFonts w:ascii="Consolas" w:hAnsi="Consolas"/>
           <w:color w:val="0A3069"/>
@@ -726,7 +741,32 @@
           <w:szCs w:val="18"/>
           <w:shd w:val="clear" w:color="auto" w:fill="FFFFFF"/>
         </w:rPr>
-        <w:t xml:space="preserve"> generate and save in repository secret.</w:t>
+      </w:pPr>
+      <w:r>
+        <w:rPr>
+          <w:rFonts w:ascii="Consolas" w:hAnsi="Consolas"/>
+          <w:color w:val="0A3069"/>
+          <w:sz w:val="18"/>
+          <w:szCs w:val="18"/>
+          <w:shd w:val="clear" w:color="auto" w:fill="FFFFFF"/>
+        </w:rPr>
+        <w:t xml:space="preserve">AZURE_CREDENTIALS </w:t>
+      </w:r>
+      <w:r>
+        <w:rPr>
+          <w:shd w:val="clear" w:color="auto" w:fill="FFFFFF"/>
+        </w:rPr>
+        <w:sym w:font="Wingdings" w:char="F0E0"/>
+      </w:r>
+      <w:r>
+        <w:rPr>
+          <w:rFonts w:ascii="Consolas" w:hAnsi="Consolas"/>
+          <w:color w:val="0A3069"/>
+          <w:sz w:val="18"/>
+          <w:szCs w:val="18"/>
+          <w:shd w:val="clear" w:color="auto" w:fill="FFFFFF"/>
+        </w:rPr>
+        <w:t xml:space="preserve"> Generate SP and store in repository secret.</w:t>
       </w:r>
     </w:p>
     <w:p>
@@ -752,7 +792,13 @@
           <w:szCs w:val="18"/>
           <w:shd w:val="clear" w:color="auto" w:fill="FFFFFF"/>
         </w:rPr>
-        <w:t>AZURE_CREDENTIALS</w:t>
+        <w:t xml:space="preserve">STORAGE_ACCOUNT_NAME_WIKI, STORAGE_ACCOUNT_NAME_DOCS, STORAGE_ACCOUNT_NAME_OTHERS </w:t>
+      </w:r>
+      <w:r>
+        <w:rPr>
+          <w:shd w:val="clear" w:color="auto" w:fill="FFFFFF"/>
+        </w:rPr>
+        <w:sym w:font="Wingdings" w:char="F0E0"/>
       </w:r>
       <w:r>
         <w:rPr>
@@ -762,135 +808,7 @@
           <w:szCs w:val="18"/>
           <w:shd w:val="clear" w:color="auto" w:fill="FFFFFF"/>
         </w:rPr>
-        <w:t xml:space="preserve"> </w:t>
-      </w:r>
-      <w:r>
-        <w:rPr>
-          <w:shd w:val="clear" w:color="auto" w:fill="FFFFFF"/>
-        </w:rPr>
-        <w:sym w:font="Wingdings" w:char="F0E0"/>
-      </w:r>
-      <w:r>
-        <w:rPr>
-          <w:rFonts w:ascii="Consolas" w:hAnsi="Consolas"/>
-          <w:color w:val="0A3069"/>
-          <w:sz w:val="18"/>
-          <w:szCs w:val="18"/>
-          <w:shd w:val="clear" w:color="auto" w:fill="FFFFFF"/>
-        </w:rPr>
-        <w:t xml:space="preserve"> Generate SP and store in </w:t>
-      </w:r>
-      <w:r>
-        <w:rPr>
-          <w:rFonts w:ascii="Consolas" w:hAnsi="Consolas"/>
-          <w:color w:val="0A3069"/>
-          <w:sz w:val="18"/>
-          <w:szCs w:val="18"/>
-          <w:shd w:val="clear" w:color="auto" w:fill="FFFFFF"/>
-        </w:rPr>
-        <w:t>repository secret.</w:t>
-      </w:r>
-    </w:p>
-    <w:p>
-      <w:pPr>
-        <w:pStyle w:val="ListParagraph"/>
-        <w:numPr>
-          <w:ilvl w:val="0"/>
-          <w:numId w:val="3"/>
-        </w:numPr>
-        <w:rPr>
-          <w:rFonts w:ascii="Consolas" w:hAnsi="Consolas"/>
-          <w:color w:val="0A3069"/>
-          <w:sz w:val="18"/>
-          <w:szCs w:val="18"/>
-          <w:shd w:val="clear" w:color="auto" w:fill="FFFFFF"/>
-        </w:rPr>
-      </w:pPr>
-      <w:r>
-        <w:rPr>
-          <w:rFonts w:ascii="Consolas" w:hAnsi="Consolas"/>
-          <w:color w:val="0A3069"/>
-          <w:sz w:val="18"/>
-          <w:szCs w:val="18"/>
-          <w:shd w:val="clear" w:color="auto" w:fill="FFFFFF"/>
-        </w:rPr>
-        <w:t>STORAGE_ACCOUNT_NAME_WIKI</w:t>
-      </w:r>
-      <w:r>
-        <w:rPr>
-          <w:rFonts w:ascii="Consolas" w:hAnsi="Consolas"/>
-          <w:color w:val="0A3069"/>
-          <w:sz w:val="18"/>
-          <w:szCs w:val="18"/>
-          <w:shd w:val="clear" w:color="auto" w:fill="FFFFFF"/>
-        </w:rPr>
-        <w:t xml:space="preserve">, </w:t>
-      </w:r>
-      <w:r>
-        <w:rPr>
-          <w:rFonts w:ascii="Consolas" w:hAnsi="Consolas"/>
-          <w:color w:val="0A3069"/>
-          <w:sz w:val="18"/>
-          <w:szCs w:val="18"/>
-          <w:shd w:val="clear" w:color="auto" w:fill="FFFFFF"/>
-        </w:rPr>
-        <w:t>STORAGE_ACCOUNT_NAME_DOCS</w:t>
-      </w:r>
-      <w:r>
-        <w:rPr>
-          <w:rFonts w:ascii="Consolas" w:hAnsi="Consolas"/>
-          <w:color w:val="0A3069"/>
-          <w:sz w:val="18"/>
-          <w:szCs w:val="18"/>
-          <w:shd w:val="clear" w:color="auto" w:fill="FFFFFF"/>
-        </w:rPr>
-        <w:t xml:space="preserve">, </w:t>
-      </w:r>
-      <w:r>
-        <w:rPr>
-          <w:rFonts w:ascii="Consolas" w:hAnsi="Consolas"/>
-          <w:color w:val="0A3069"/>
-          <w:sz w:val="18"/>
-          <w:szCs w:val="18"/>
-          <w:shd w:val="clear" w:color="auto" w:fill="FFFFFF"/>
-        </w:rPr>
-        <w:t>STORAGE_ACCOUNT_NAME_OTHERS</w:t>
-      </w:r>
-      <w:r>
-        <w:rPr>
-          <w:rFonts w:ascii="Consolas" w:hAnsi="Consolas"/>
-          <w:color w:val="0A3069"/>
-          <w:sz w:val="18"/>
-          <w:szCs w:val="18"/>
-          <w:shd w:val="clear" w:color="auto" w:fill="FFFFFF"/>
-        </w:rPr>
-        <w:t xml:space="preserve"> </w:t>
-      </w:r>
-      <w:r>
-        <w:rPr>
-          <w:shd w:val="clear" w:color="auto" w:fill="FFFFFF"/>
-        </w:rPr>
-        <w:sym w:font="Wingdings" w:char="F0E0"/>
-      </w:r>
-      <w:r>
-        <w:rPr>
-          <w:rFonts w:ascii="Consolas" w:hAnsi="Consolas"/>
-          <w:color w:val="0A3069"/>
-          <w:sz w:val="18"/>
-          <w:szCs w:val="18"/>
-          <w:shd w:val="clear" w:color="auto" w:fill="FFFFFF"/>
-        </w:rPr>
         <w:t xml:space="preserve"> generate and store in repository secret.</w:t>
-      </w:r>
-      <w:r>
-        <w:rPr>
-          <w:rFonts w:ascii="Consolas" w:hAnsi="Consolas"/>
-          <w:color w:val="0A3069"/>
-          <w:sz w:val="18"/>
-          <w:szCs w:val="18"/>
-          <w:shd w:val="clear" w:color="auto" w:fill="FFFFFF"/>
-        </w:rPr>
-        <w:t>s</w:t>
       </w:r>
     </w:p>
     <w:p>

</xml_diff>